<commit_message>
docs: update decision log
</commit_message>
<xml_diff>
--- a/writeup.docx
+++ b/writeup.docx
@@ -475,64 +475,18 @@
         <w:br/>
         <w:t xml:space="preserve">The instance have 16GiB and 4vCPU with the ongoing cost of </w:t>
         <w:br/>
-        <w:t>~$5.52/day | $0.23/h in us-east-1 region.</w:t>
-      </w:r>
-    </w:p>
-    <w:p>
-      <w:pPr>
-        <w:pStyle w:val="Normal"/>
-        <w:bidi w:val="0"/>
-        <w:spacing w:lineRule="auto" w:line="240" w:before="0" w:after="0"/>
-        <w:jc w:val="left"/>
-        <w:rPr>
-          <w:rFonts w:ascii="Times New Roman" w:hAnsi="Times New Roman" w:cs="Times New Roman"/>
-          <w:color w:val="000000" w:themeColor="text1"/>
-          <w:sz w:val="24"/>
-          <w:szCs w:val="24"/>
-        </w:rPr>
-      </w:pPr>
-      <w:r>
-        <w:rPr>
-          <w:rFonts w:cs="Times New Roman" w:ascii="Times New Roman" w:hAnsi="Times New Roman"/>
-          <w:color w:val="000000" w:themeColor="text1"/>
-          <w:sz w:val="24"/>
-          <w:szCs w:val="24"/>
-        </w:rPr>
-      </w:r>
-      <w:r>
-        <w:br w:type="page"/>
-      </w:r>
-    </w:p>
-    <w:p>
-      <w:pPr>
-        <w:pStyle w:val="Normal"/>
-        <w:bidi w:val="0"/>
-        <w:spacing w:lineRule="auto" w:line="240" w:before="0" w:after="0"/>
-        <w:jc w:val="left"/>
-        <w:rPr>
-          <w:rFonts w:ascii="Times New Roman" w:hAnsi="Times New Roman" w:cs="Times New Roman"/>
-          <w:color w:val="000000" w:themeColor="text1"/>
-          <w:sz w:val="24"/>
-          <w:szCs w:val="24"/>
-        </w:rPr>
-      </w:pPr>
-      <w:r>
-        <w:rPr>
-          <w:rFonts w:cs="Times New Roman" w:ascii="Times New Roman" w:hAnsi="Times New Roman"/>
-          <w:color w:val="000000" w:themeColor="text1"/>
-          <w:sz w:val="24"/>
-          <w:szCs w:val="24"/>
-        </w:rPr>
+      </w:r>
+      <w:r>
         <w:drawing>
           <wp:anchor behindDoc="0" distT="0" distB="0" distL="0" distR="0" simplePos="0" locked="0" layoutInCell="1" allowOverlap="1" relativeHeight="3">
             <wp:simplePos x="0" y="0"/>
             <wp:positionH relativeFrom="column">
-              <wp:align>center</wp:align>
+              <wp:posOffset>-3810</wp:posOffset>
             </wp:positionH>
             <wp:positionV relativeFrom="paragraph">
-              <wp:posOffset>635</wp:posOffset>
+              <wp:posOffset>1189990</wp:posOffset>
             </wp:positionV>
-            <wp:extent cx="6120130" cy="1285240"/>
+            <wp:extent cx="5951855" cy="1249680"/>
             <wp:effectExtent l="0" t="0" r="0" b="0"/>
             <wp:wrapTopAndBottom/>
             <wp:docPr id="2" name="Image2" descr=""/>
@@ -557,7 +511,7 @@
                   <pic:spPr bwMode="auto">
                     <a:xfrm>
                       <a:off x="0" y="0"/>
-                      <a:ext cx="6120130" cy="1285240"/>
+                      <a:ext cx="5951855" cy="1249680"/>
                     </a:xfrm>
                     <a:prstGeom prst="rect">
                       <a:avLst/>
@@ -568,6 +522,57 @@
             </a:graphic>
           </wp:anchor>
         </w:drawing>
+      </w:r>
+      <w:r>
+        <w:rPr>
+          <w:rFonts w:eastAsia="NSimSun" w:cs="Times New Roman" w:ascii="Times New Roman" w:hAnsi="Times New Roman"/>
+          <w:b w:val="false"/>
+          <w:bCs w:val="false"/>
+          <w:color w:val="000000" w:themeColor="text1"/>
+          <w:kern w:val="2"/>
+          <w:sz w:val="24"/>
+          <w:szCs w:val="24"/>
+          <w:lang w:val="de-DE" w:eastAsia="zh-CN" w:bidi="hi-IN"/>
+        </w:rPr>
+        <w:t>~</w:t>
+      </w:r>
+      <w:r>
+        <w:rPr>
+          <w:rFonts w:eastAsia="NSimSun" w:cs="Times New Roman" w:ascii="Times New Roman" w:hAnsi="Times New Roman"/>
+          <w:b w:val="false"/>
+          <w:bCs w:val="false"/>
+          <w:color w:val="000000" w:themeColor="text1"/>
+          <w:kern w:val="2"/>
+          <w:sz w:val="24"/>
+          <w:szCs w:val="24"/>
+          <w:lang w:val="de-DE" w:eastAsia="zh-CN" w:bidi="hi-IN"/>
+        </w:rPr>
+        <w:t>$5.52/day | $0.23/h in us-east-1 region.</w:t>
+      </w:r>
+      <w:r>
+        <w:br w:type="page"/>
+      </w:r>
+    </w:p>
+    <w:p>
+      <w:pPr>
+        <w:pStyle w:val="Normal"/>
+        <w:bidi w:val="0"/>
+        <w:spacing w:lineRule="auto" w:line="240" w:before="0" w:after="0"/>
+        <w:jc w:val="left"/>
+        <w:rPr>
+          <w:rFonts w:ascii="Times New Roman" w:hAnsi="Times New Roman" w:cs="Times New Roman"/>
+          <w:color w:val="000000" w:themeColor="text1"/>
+          <w:sz w:val="24"/>
+          <w:szCs w:val="24"/>
+        </w:rPr>
+      </w:pPr>
+      <w:r>
+        <w:rPr>
+          <w:rFonts w:cs="Times New Roman" w:ascii="Times New Roman" w:hAnsi="Times New Roman"/>
+          <w:color w:val="000000" w:themeColor="text1"/>
+          <w:sz w:val="24"/>
+          <w:szCs w:val="24"/>
+        </w:rPr>
       </w:r>
     </w:p>
     <w:p>

</xml_diff>